<commit_message>
at plan for final def
</commit_message>
<xml_diff>
--- a/plan.docx
+++ b/plan.docx
@@ -1,322 +1,27 @@
 
 <file path=word/document.xml><?xml version="1.0" encoding="utf-8"?>
-<w:document xmlns:wpc="http://schemas.microsoft.com/office/word/2010/wordprocessingCanvas" xmlns:mc="http://schemas.openxmlformats.org/markup-compatibility/2006" xmlns:o="urn:schemas-microsoft-com:office:office" xmlns:r="http://schemas.openxmlformats.org/officeDocument/2006/relationships" xmlns:m="http://schemas.openxmlformats.org/officeDocument/2006/math" xmlns:v="urn:schemas-microsoft-com:vml" xmlns:wp14="http://schemas.microsoft.com/office/word/2010/wordprocessingDrawing" xmlns:wp="http://schemas.openxmlformats.org/drawingml/2006/wordprocessingDrawing" xmlns:w10="urn:schemas-microsoft-com:office:word" xmlns:w="http://schemas.openxmlformats.org/wordprocessingml/2006/main" xmlns:w14="http://schemas.microsoft.com/office/word/2010/wordml" xmlns:w15="http://schemas.microsoft.com/office/word/2012/wordml" xmlns:wpg="http://schemas.microsoft.com/office/word/2010/wordprocessingGroup" xmlns:wpi="http://schemas.microsoft.com/office/word/2010/wordprocessingInk" xmlns:wne="http://schemas.microsoft.com/office/word/2006/wordml" xmlns:wps="http://schemas.microsoft.com/office/word/2010/wordprocessingShape" mc:Ignorable="w14 w15 wp14">
+<w:document xmlns:wpc="http://schemas.microsoft.com/office/word/2010/wordprocessingCanvas" xmlns:cx="http://schemas.microsoft.com/office/drawing/2014/chartex" xmlns:cx1="http://schemas.microsoft.com/office/drawing/2015/9/8/chartex" xmlns:cx2="http://schemas.microsoft.com/office/drawing/2015/10/21/chartex" xmlns:cx3="http://schemas.microsoft.com/office/drawing/2016/5/9/chartex" xmlns:cx4="http://schemas.microsoft.com/office/drawing/2016/5/10/chartex" xmlns:cx5="http://schemas.microsoft.com/office/drawing/2016/5/11/chartex" xmlns:cx6="http://schemas.microsoft.com/office/drawing/2016/5/12/chartex" xmlns:cx7="http://schemas.microsoft.com/office/drawing/2016/5/13/chartex" xmlns:cx8="http://schemas.microsoft.com/office/drawing/2016/5/14/chartex" xmlns:mc="http://schemas.openxmlformats.org/markup-compatibility/2006" xmlns:aink="http://schemas.microsoft.com/office/drawing/2016/ink" xmlns:am3d="http://schemas.microsoft.com/office/drawing/2017/model3d" xmlns:o="urn:schemas-microsoft-com:office:office" xmlns:r="http://schemas.openxmlformats.org/officeDocument/2006/relationships" xmlns:m="http://schemas.openxmlformats.org/officeDocument/2006/math" xmlns:v="urn:schemas-microsoft-com:vml" xmlns:wp14="http://schemas.microsoft.com/office/word/2010/wordprocessingDrawing" xmlns:wp="http://schemas.openxmlformats.org/drawingml/2006/wordprocessingDrawing" xmlns:w10="urn:schemas-microsoft-com:office:word" xmlns:w="http://schemas.openxmlformats.org/wordprocessingml/2006/main" xmlns:w14="http://schemas.microsoft.com/office/word/2010/wordml" xmlns:w15="http://schemas.microsoft.com/office/word/2012/wordml" xmlns:w16cid="http://schemas.microsoft.com/office/word/2016/wordml/cid" xmlns:w16se="http://schemas.microsoft.com/office/word/2015/wordml/symex" xmlns:wpg="http://schemas.microsoft.com/office/word/2010/wordprocessingGroup" xmlns:wpi="http://schemas.microsoft.com/office/word/2010/wordprocessingInk" xmlns:wne="http://schemas.microsoft.com/office/word/2006/wordml" xmlns:wps="http://schemas.microsoft.com/office/word/2010/wordprocessingShape" mc:Ignorable="w14 w15 w16se w16cid wp14">
   <w:body>
     <w:p>
       <w:r>
-        <w:t>Write outline for thesis report</w:t>
+        <w:tab/>
+        <w:t xml:space="preserve">Fix left right image mistake (SQL + Hibernate image section 1) </w:t>
       </w:r>
     </w:p>
     <w:p>
       <w:r>
-        <w:t>Example:</w:t>
-      </w:r>
-    </w:p>
-    <w:p/>
-    <w:p>
-      <w:r>
-        <w:t>1/ Introduction:</w:t>
-      </w:r>
-    </w:p>
-    <w:p>
-      <w:pPr>
-        <w:pStyle w:val="ListParagraph"/>
-        <w:numPr>
-          <w:ilvl w:val="0"/>
-          <w:numId w:val="2"/>
-        </w:numPr>
-      </w:pPr>
-      <w:r>
-        <w:t xml:space="preserve">Without management </w:t>
-      </w:r>
-      <w:proofErr w:type="gramStart"/>
-      <w:r>
-        <w:t>system  -</w:t>
-      </w:r>
-      <w:proofErr w:type="gramEnd"/>
-      <w:r>
-        <w:t>&gt; difficult management ….</w:t>
-      </w:r>
-    </w:p>
-    <w:p>
-      <w:pPr>
-        <w:pStyle w:val="ListParagraph"/>
-        <w:numPr>
-          <w:ilvl w:val="0"/>
-          <w:numId w:val="2"/>
-        </w:numPr>
-      </w:pPr>
-      <w:r>
-        <w:t>With old management system -&gt; not convenient</w:t>
-      </w:r>
-      <w:proofErr w:type="gramStart"/>
-      <w:r>
-        <w:t>..</w:t>
-      </w:r>
-      <w:proofErr w:type="gramEnd"/>
-    </w:p>
-    <w:p>
-      <w:pPr>
-        <w:pStyle w:val="ListParagraph"/>
-        <w:numPr>
-          <w:ilvl w:val="0"/>
-          <w:numId w:val="2"/>
-        </w:numPr>
-      </w:pPr>
-      <w:r>
-        <w:t>5 star hotel ….</w:t>
-      </w:r>
-    </w:p>
-    <w:p>
-      <w:pPr>
-        <w:pStyle w:val="ListParagraph"/>
-        <w:numPr>
-          <w:ilvl w:val="0"/>
-          <w:numId w:val="2"/>
-        </w:numPr>
-      </w:pPr>
-      <w:r>
-        <w:t>My system – my goals</w:t>
-      </w:r>
-    </w:p>
-    <w:p>
-      <w:pPr>
-        <w:pStyle w:val="ListParagraph"/>
-        <w:numPr>
-          <w:ilvl w:val="0"/>
-          <w:numId w:val="2"/>
-        </w:numPr>
-      </w:pPr>
-      <w:r>
-        <w:t xml:space="preserve">Describe in brief the my system (with mean stack spring </w:t>
-      </w:r>
-      <w:proofErr w:type="spellStart"/>
-      <w:r>
-        <w:t>mvc</w:t>
-      </w:r>
-      <w:proofErr w:type="spellEnd"/>
-      <w:r>
-        <w:t>)</w:t>
-      </w:r>
-    </w:p>
-    <w:p>
-      <w:pPr>
-        <w:pStyle w:val="ListParagraph"/>
-        <w:numPr>
-          <w:ilvl w:val="0"/>
-          <w:numId w:val="2"/>
-        </w:numPr>
-      </w:pPr>
-      <w:r>
-        <w:t>Conclusi</w:t>
-      </w:r>
-      <w:r>
-        <w:t>on …</w:t>
-      </w:r>
-    </w:p>
-    <w:p>
-      <w:r>
-        <w:t>2/ Requirement</w:t>
-      </w:r>
-    </w:p>
-    <w:p>
-      <w:pPr>
-        <w:pStyle w:val="ListParagraph"/>
-        <w:numPr>
-          <w:ilvl w:val="0"/>
-          <w:numId w:val="2"/>
-        </w:numPr>
-      </w:pPr>
-      <w:r>
-        <w:t>System requirement</w:t>
-      </w:r>
-    </w:p>
-    <w:p>
-      <w:pPr>
-        <w:pStyle w:val="ListParagraph"/>
-        <w:numPr>
-          <w:ilvl w:val="0"/>
-          <w:numId w:val="2"/>
-        </w:numPr>
-      </w:pPr>
-      <w:r>
-        <w:t>User requirement</w:t>
+        <w:tab/>
+        <w:t>Fix class diagram ( full Spring class diagram)</w:t>
       </w:r>
       <w:bookmarkStart w:id="0" w:name="_GoBack"/>
       <w:bookmarkEnd w:id="0"/>
     </w:p>
     <w:p>
-      <w:pPr>
-        <w:pStyle w:val="ListParagraph"/>
-        <w:numPr>
-          <w:ilvl w:val="0"/>
-          <w:numId w:val="2"/>
-        </w:numPr>
-      </w:pPr>
       <w:r>
-        <w:t>Use case</w:t>
+        <w:tab/>
+        <w:t>Add relationship between customer and activity (click)</w:t>
       </w:r>
     </w:p>
-    <w:p>
-      <w:pPr>
-        <w:pStyle w:val="ListParagraph"/>
-        <w:numPr>
-          <w:ilvl w:val="0"/>
-          <w:numId w:val="2"/>
-        </w:numPr>
-      </w:pPr>
-      <w:r>
-        <w:t>User story</w:t>
-      </w:r>
-    </w:p>
-    <w:p>
-      <w:r>
-        <w:t>3/ Methodology</w:t>
-      </w:r>
-      <w:r>
-        <w:t xml:space="preserve"> </w:t>
-      </w:r>
-    </w:p>
-    <w:p>
-      <w:pPr>
-        <w:pStyle w:val="ListParagraph"/>
-        <w:numPr>
-          <w:ilvl w:val="0"/>
-          <w:numId w:val="2"/>
-        </w:numPr>
-      </w:pPr>
-      <w:r>
-        <w:t>Describe MEAN stack &amp; Spring MVC in system</w:t>
-      </w:r>
-    </w:p>
-    <w:p>
-      <w:pPr>
-        <w:pStyle w:val="ListParagraph"/>
-        <w:numPr>
-          <w:ilvl w:val="0"/>
-          <w:numId w:val="2"/>
-        </w:numPr>
-      </w:pPr>
-      <w:r>
-        <w:t>System Architec</w:t>
-      </w:r>
-      <w:r>
-        <w:t>ture</w:t>
-      </w:r>
-    </w:p>
-    <w:p>
-      <w:pPr>
-        <w:pStyle w:val="ListParagraph"/>
-        <w:numPr>
-          <w:ilvl w:val="0"/>
-          <w:numId w:val="2"/>
-        </w:numPr>
-      </w:pPr>
-      <w:r>
-        <w:t xml:space="preserve">Technology used: </w:t>
-      </w:r>
-      <w:proofErr w:type="spellStart"/>
-      <w:r>
-        <w:t>Github</w:t>
-      </w:r>
-      <w:proofErr w:type="spellEnd"/>
-      <w:r>
-        <w:t xml:space="preserve">, </w:t>
-      </w:r>
-      <w:proofErr w:type="spellStart"/>
-      <w:r>
-        <w:t>trello</w:t>
-      </w:r>
-      <w:proofErr w:type="spellEnd"/>
-      <w:r>
-        <w:t xml:space="preserve"> …</w:t>
-      </w:r>
-    </w:p>
-    <w:p>
-      <w:r>
-        <w:t>4/ Implementation</w:t>
-      </w:r>
-    </w:p>
-    <w:p>
-      <w:pPr>
-        <w:pStyle w:val="ListParagraph"/>
-        <w:numPr>
-          <w:ilvl w:val="0"/>
-          <w:numId w:val="2"/>
-        </w:numPr>
-      </w:pPr>
-      <w:r>
-        <w:t>Describe</w:t>
-      </w:r>
-      <w:r>
-        <w:t xml:space="preserve"> </w:t>
-      </w:r>
-      <w:r>
-        <w:t>clearly</w:t>
-      </w:r>
-      <w:r>
-        <w:t xml:space="preserve"> how you applied these technologies ( in part 3) into your system</w:t>
-      </w:r>
-    </w:p>
-    <w:p>
-      <w:pPr>
-        <w:pStyle w:val="ListParagraph"/>
-        <w:numPr>
-          <w:ilvl w:val="0"/>
-          <w:numId w:val="2"/>
-        </w:numPr>
-      </w:pPr>
-      <w:r>
-        <w:t>Database structure</w:t>
-      </w:r>
-    </w:p>
-    <w:p>
-      <w:pPr>
-        <w:pStyle w:val="ListParagraph"/>
-        <w:numPr>
-          <w:ilvl w:val="0"/>
-          <w:numId w:val="2"/>
-        </w:numPr>
-      </w:pPr>
-      <w:r>
-        <w:t>Sequence diagram</w:t>
-      </w:r>
-    </w:p>
-    <w:p>
-      <w:r>
-        <w:t>5/ Conclusion</w:t>
-      </w:r>
-    </w:p>
-    <w:p>
-      <w:r>
-        <w:t>6/ Extended</w:t>
-      </w:r>
-    </w:p>
-    <w:p>
-      <w:pPr>
-        <w:pStyle w:val="ListParagraph"/>
-        <w:numPr>
-          <w:ilvl w:val="0"/>
-          <w:numId w:val="2"/>
-        </w:numPr>
-      </w:pPr>
-      <w:r>
-        <w:t>User manual</w:t>
-      </w:r>
-    </w:p>
-    <w:p>
-      <w:pPr>
-        <w:pStyle w:val="ListParagraph"/>
-        <w:numPr>
-          <w:ilvl w:val="0"/>
-          <w:numId w:val="2"/>
-        </w:numPr>
-      </w:pPr>
-      <w:r>
-        <w:t>Test case</w:t>
-      </w:r>
-    </w:p>
-    <w:p/>
     <w:p/>
     <w:sectPr>
       <w:pgSz w:w="12240" w:h="15840"/>
@@ -329,8 +34,8 @@
 </file>
 
 <file path=word/numbering.xml><?xml version="1.0" encoding="utf-8"?>
-<w:numbering xmlns:wpc="http://schemas.microsoft.com/office/word/2010/wordprocessingCanvas" xmlns:mc="http://schemas.openxmlformats.org/markup-compatibility/2006" xmlns:o="urn:schemas-microsoft-com:office:office" xmlns:r="http://schemas.openxmlformats.org/officeDocument/2006/relationships" xmlns:m="http://schemas.openxmlformats.org/officeDocument/2006/math" xmlns:v="urn:schemas-microsoft-com:vml" xmlns:wp14="http://schemas.microsoft.com/office/word/2010/wordprocessingDrawing" xmlns:wp="http://schemas.openxmlformats.org/drawingml/2006/wordprocessingDrawing" xmlns:w10="urn:schemas-microsoft-com:office:word" xmlns:w="http://schemas.openxmlformats.org/wordprocessingml/2006/main" xmlns:w14="http://schemas.microsoft.com/office/word/2010/wordml" xmlns:w15="http://schemas.microsoft.com/office/word/2012/wordml" xmlns:wpg="http://schemas.microsoft.com/office/word/2010/wordprocessingGroup" xmlns:wpi="http://schemas.microsoft.com/office/word/2010/wordprocessingInk" xmlns:wne="http://schemas.microsoft.com/office/word/2006/wordml" xmlns:wps="http://schemas.microsoft.com/office/word/2010/wordprocessingShape" mc:Ignorable="w14 w15 wp14">
-  <w:abstractNum w:abstractNumId="0">
+<w:numbering xmlns:wpc="http://schemas.microsoft.com/office/word/2010/wordprocessingCanvas" xmlns:cx="http://schemas.microsoft.com/office/drawing/2014/chartex" xmlns:cx1="http://schemas.microsoft.com/office/drawing/2015/9/8/chartex" xmlns:cx2="http://schemas.microsoft.com/office/drawing/2015/10/21/chartex" xmlns:cx3="http://schemas.microsoft.com/office/drawing/2016/5/9/chartex" xmlns:cx4="http://schemas.microsoft.com/office/drawing/2016/5/10/chartex" xmlns:cx5="http://schemas.microsoft.com/office/drawing/2016/5/11/chartex" xmlns:cx6="http://schemas.microsoft.com/office/drawing/2016/5/12/chartex" xmlns:cx7="http://schemas.microsoft.com/office/drawing/2016/5/13/chartex" xmlns:cx8="http://schemas.microsoft.com/office/drawing/2016/5/14/chartex" xmlns:mc="http://schemas.openxmlformats.org/markup-compatibility/2006" xmlns:aink="http://schemas.microsoft.com/office/drawing/2016/ink" xmlns:am3d="http://schemas.microsoft.com/office/drawing/2017/model3d" xmlns:o="urn:schemas-microsoft-com:office:office" xmlns:r="http://schemas.openxmlformats.org/officeDocument/2006/relationships" xmlns:m="http://schemas.openxmlformats.org/officeDocument/2006/math" xmlns:v="urn:schemas-microsoft-com:vml" xmlns:wp14="http://schemas.microsoft.com/office/word/2010/wordprocessingDrawing" xmlns:wp="http://schemas.openxmlformats.org/drawingml/2006/wordprocessingDrawing" xmlns:w10="urn:schemas-microsoft-com:office:word" xmlns:w="http://schemas.openxmlformats.org/wordprocessingml/2006/main" xmlns:w14="http://schemas.microsoft.com/office/word/2010/wordml" xmlns:w15="http://schemas.microsoft.com/office/word/2012/wordml" xmlns:w16cid="http://schemas.microsoft.com/office/word/2016/wordml/cid" xmlns:w16se="http://schemas.microsoft.com/office/word/2015/wordml/symex" xmlns:wpg="http://schemas.microsoft.com/office/word/2010/wordprocessingGroup" xmlns:wpi="http://schemas.microsoft.com/office/word/2010/wordprocessingInk" xmlns:wne="http://schemas.microsoft.com/office/word/2006/wordml" xmlns:wps="http://schemas.microsoft.com/office/word/2010/wordprocessingShape" mc:Ignorable="w14 w15 w16se w16cid wp14">
+  <w:abstractNum w:abstractNumId="0" w15:restartNumberingAfterBreak="0">
     <w:nsid w:val="06190BB5"/>
     <w:multiLevelType w:val="hybridMultilevel"/>
     <w:tmpl w:val="5F20C158"/>
@@ -442,7 +147,7 @@
       </w:rPr>
     </w:lvl>
   </w:abstractNum>
-  <w:abstractNum w:abstractNumId="1">
+  <w:abstractNum w:abstractNumId="1" w15:restartNumberingAfterBreak="0">
     <w:nsid w:val="6E7301BA"/>
     <w:multiLevelType w:val="hybridMultilevel"/>
     <w:tmpl w:val="6E9E45C4"/>
@@ -564,7 +269,7 @@
 </file>
 
 <file path=word/styles.xml><?xml version="1.0" encoding="utf-8"?>
-<w:styles xmlns:mc="http://schemas.openxmlformats.org/markup-compatibility/2006" xmlns:r="http://schemas.openxmlformats.org/officeDocument/2006/relationships" xmlns:w="http://schemas.openxmlformats.org/wordprocessingml/2006/main" xmlns:w14="http://schemas.microsoft.com/office/word/2010/wordml" xmlns:w15="http://schemas.microsoft.com/office/word/2012/wordml" mc:Ignorable="w14 w15">
+<w:styles xmlns:mc="http://schemas.openxmlformats.org/markup-compatibility/2006" xmlns:r="http://schemas.openxmlformats.org/officeDocument/2006/relationships" xmlns:w="http://schemas.openxmlformats.org/wordprocessingml/2006/main" xmlns:w14="http://schemas.microsoft.com/office/word/2010/wordml" xmlns:w15="http://schemas.microsoft.com/office/word/2012/wordml" xmlns:w16cid="http://schemas.microsoft.com/office/word/2016/wordml/cid" xmlns:w16se="http://schemas.microsoft.com/office/word/2015/wordml/symex" mc:Ignorable="w14 w15 w16se w16cid">
   <w:docDefaults>
     <w:rPrDefault>
       <w:rPr>
@@ -580,7 +285,7 @@
       </w:pPr>
     </w:pPrDefault>
   </w:docDefaults>
-  <w:latentStyles w:defLockedState="0" w:defUIPriority="99" w:defSemiHidden="0" w:defUnhideWhenUsed="0" w:defQFormat="0" w:count="371">
+  <w:latentStyles w:defLockedState="0" w:defUIPriority="99" w:defSemiHidden="0" w:defUnhideWhenUsed="0" w:defQFormat="0" w:count="375">
     <w:lsdException w:name="Normal" w:uiPriority="0" w:qFormat="1"/>
     <w:lsdException w:name="heading 1" w:uiPriority="9" w:qFormat="1"/>
     <w:lsdException w:name="heading 2" w:semiHidden="1" w:uiPriority="9" w:unhideWhenUsed="1" w:qFormat="1"/>
@@ -686,7 +391,6 @@
     <w:lsdException w:name="HTML Sample" w:semiHidden="1" w:unhideWhenUsed="1"/>
     <w:lsdException w:name="HTML Typewriter" w:semiHidden="1" w:unhideWhenUsed="1"/>
     <w:lsdException w:name="HTML Variable" w:semiHidden="1" w:unhideWhenUsed="1"/>
-    <w:lsdException w:name="Normal Table" w:semiHidden="1" w:unhideWhenUsed="1"/>
     <w:lsdException w:name="annotation subject" w:semiHidden="1" w:unhideWhenUsed="1"/>
     <w:lsdException w:name="No List" w:semiHidden="1" w:unhideWhenUsed="1"/>
     <w:lsdException w:name="Outline List 1" w:semiHidden="1" w:unhideWhenUsed="1"/>
@@ -730,10 +434,8 @@
     <w:lsdException w:name="Table Elegant" w:semiHidden="1" w:unhideWhenUsed="1"/>
     <w:lsdException w:name="Table Professional" w:semiHidden="1" w:unhideWhenUsed="1"/>
     <w:lsdException w:name="Table Subtle 1" w:semiHidden="1" w:unhideWhenUsed="1"/>
-    <w:lsdException w:name="Table Subtle 2" w:semiHidden="1" w:unhideWhenUsed="1"/>
     <w:lsdException w:name="Table Web 1" w:semiHidden="1" w:unhideWhenUsed="1"/>
     <w:lsdException w:name="Table Web 2" w:semiHidden="1" w:unhideWhenUsed="1"/>
-    <w:lsdException w:name="Table Web 3" w:semiHidden="1" w:unhideWhenUsed="1"/>
     <w:lsdException w:name="Balloon Text" w:semiHidden="1" w:unhideWhenUsed="1"/>
     <w:lsdException w:name="Table Grid" w:uiPriority="39"/>
     <w:lsdException w:name="Table Theme" w:semiHidden="1" w:unhideWhenUsed="1"/>
@@ -952,6 +654,10 @@
     <w:lsdException w:name="List Table 5 Dark Accent 6" w:uiPriority="50"/>
     <w:lsdException w:name="List Table 6 Colorful Accent 6" w:uiPriority="51"/>
     <w:lsdException w:name="List Table 7 Colorful Accent 6" w:uiPriority="52"/>
+    <w:lsdException w:name="Mention" w:semiHidden="1" w:unhideWhenUsed="1"/>
+    <w:lsdException w:name="Smart Hyperlink" w:semiHidden="1" w:unhideWhenUsed="1"/>
+    <w:lsdException w:name="Hashtag" w:semiHidden="1" w:unhideWhenUsed="1"/>
+    <w:lsdException w:name="Unresolved Mention" w:semiHidden="1" w:unhideWhenUsed="1"/>
   </w:latentStyles>
   <w:style w:type="paragraph" w:default="1" w:styleId="Normal">
     <w:name w:val="Normal"/>

</xml_diff>

<commit_message>
review for thesis def
</commit_message>
<xml_diff>
--- a/plan.docx
+++ b/plan.docx
@@ -5,22 +5,37 @@
     <w:p>
       <w:r>
         <w:tab/>
-        <w:t xml:space="preserve">Fix left right image mistake (SQL + Hibernate image section 1) </w:t>
       </w:r>
-    </w:p>
-    <w:p>
-      <w:r>
-        <w:tab/>
-        <w:t>Fix class diagram ( full Spring class diagram)</w:t>
-      </w:r>
-      <w:bookmarkStart w:id="0" w:name="_GoBack"/>
-      <w:bookmarkEnd w:id="0"/>
     </w:p>
     <w:p>
       <w:r>
         <w:tab/>
         <w:t>Add relationship between customer and activity (click)</w:t>
       </w:r>
+      <w:r>
+        <w:t xml:space="preserve"> (</w:t>
+      </w:r>
+      <w:proofErr w:type="spellStart"/>
+      <w:r>
+        <w:t>mongodb</w:t>
+      </w:r>
+      <w:proofErr w:type="spellEnd"/>
+      <w:r>
+        <w:t xml:space="preserve"> + </w:t>
+      </w:r>
+      <w:proofErr w:type="spellStart"/>
+      <w:r>
+        <w:t>sql</w:t>
+      </w:r>
+      <w:proofErr w:type="spellEnd"/>
+      <w:r>
+        <w:t xml:space="preserve"> diagram</w:t>
+      </w:r>
+      <w:r>
+        <w:t>)</w:t>
+      </w:r>
+      <w:bookmarkStart w:id="0" w:name="_GoBack"/>
+      <w:bookmarkEnd w:id="0"/>
     </w:p>
     <w:p/>
     <w:sectPr>
@@ -391,6 +406,7 @@
     <w:lsdException w:name="HTML Sample" w:semiHidden="1" w:unhideWhenUsed="1"/>
     <w:lsdException w:name="HTML Typewriter" w:semiHidden="1" w:unhideWhenUsed="1"/>
     <w:lsdException w:name="HTML Variable" w:semiHidden="1" w:unhideWhenUsed="1"/>
+    <w:lsdException w:name="Normal Table" w:semiHidden="1" w:unhideWhenUsed="1"/>
     <w:lsdException w:name="annotation subject" w:semiHidden="1" w:unhideWhenUsed="1"/>
     <w:lsdException w:name="No List" w:semiHidden="1" w:unhideWhenUsed="1"/>
     <w:lsdException w:name="Outline List 1" w:semiHidden="1" w:unhideWhenUsed="1"/>
@@ -434,8 +450,10 @@
     <w:lsdException w:name="Table Elegant" w:semiHidden="1" w:unhideWhenUsed="1"/>
     <w:lsdException w:name="Table Professional" w:semiHidden="1" w:unhideWhenUsed="1"/>
     <w:lsdException w:name="Table Subtle 1" w:semiHidden="1" w:unhideWhenUsed="1"/>
+    <w:lsdException w:name="Table Subtle 2" w:semiHidden="1" w:unhideWhenUsed="1"/>
     <w:lsdException w:name="Table Web 1" w:semiHidden="1" w:unhideWhenUsed="1"/>
     <w:lsdException w:name="Table Web 2" w:semiHidden="1" w:unhideWhenUsed="1"/>
+    <w:lsdException w:name="Table Web 3" w:semiHidden="1" w:unhideWhenUsed="1"/>
     <w:lsdException w:name="Balloon Text" w:semiHidden="1" w:unhideWhenUsed="1"/>
     <w:lsdException w:name="Table Grid" w:uiPriority="39"/>
     <w:lsdException w:name="Table Theme" w:semiHidden="1" w:unhideWhenUsed="1"/>

</xml_diff>